<commit_message>
Vikor & ANOVA & plots done
</commit_message>
<xml_diff>
--- a/Numerical Experiments/Vikor/Vikor Results.docx
+++ b/Numerical Experiments/Vikor/Vikor Results.docx
@@ -2,6 +2,1569 @@
 <file path=word/document.xml><?xml version="1.0" encoding="utf-8"?>
 <w:document xmlns:wpc="http://schemas.microsoft.com/office/word/2010/wordprocessingCanvas" xmlns:cx="http://schemas.microsoft.com/office/drawing/2014/chartex" xmlns:cx1="http://schemas.microsoft.com/office/drawing/2015/9/8/chartex" xmlns:cx2="http://schemas.microsoft.com/office/drawing/2015/10/21/chartex" xmlns:cx3="http://schemas.microsoft.com/office/drawing/2016/5/9/chartex" xmlns:cx4="http://schemas.microsoft.com/office/drawing/2016/5/10/chartex" xmlns:cx5="http://schemas.microsoft.com/office/drawing/2016/5/11/chartex" xmlns:cx6="http://schemas.microsoft.com/office/drawing/2016/5/12/chartex" xmlns:cx7="http://schemas.microsoft.com/office/drawing/2016/5/13/chartex" xmlns:cx8="http://schemas.microsoft.com/office/drawing/2016/5/14/chartex" xmlns:mc="http://schemas.openxmlformats.org/markup-compatibility/2006" xmlns:aink="http://schemas.microsoft.com/office/drawing/2016/ink" xmlns:am3d="http://schemas.microsoft.com/office/drawing/2017/model3d" xmlns:o="urn:schemas-microsoft-com:office:office" xmlns:oel="http://schemas.microsoft.com/office/2019/extlst" xmlns:r="http://schemas.openxmlformats.org/officeDocument/2006/relationships" xmlns:m="http://schemas.openxmlformats.org/officeDocument/2006/math" xmlns:v="urn:schemas-microsoft-com:vml" xmlns:wp14="http://schemas.microsoft.com/office/word/2010/wordprocessingDrawing" xmlns:wp="http://schemas.openxmlformats.org/drawingml/2006/wordprocessingDrawing" xmlns:w10="urn:schemas-microsoft-com:office:word" xmlns:w="http://schemas.openxmlformats.org/wordprocessingml/2006/main" xmlns:w14="http://schemas.microsoft.com/office/word/2010/wordml" xmlns:w15="http://schemas.microsoft.com/office/word/2012/wordml" xmlns:w16cex="http://schemas.microsoft.com/office/word/2018/wordml/cex" xmlns:w16cid="http://schemas.microsoft.com/office/word/2016/wordml/cid" xmlns:w16="http://schemas.microsoft.com/office/word/2018/wordml" xmlns:w16du="http://schemas.microsoft.com/office/word/2023/wordml/word16du" xmlns:w16sdtdh="http://schemas.microsoft.com/office/word/2020/wordml/sdtdatahash" xmlns:w16se="http://schemas.microsoft.com/office/word/2015/wordml/symex" xmlns:wpg="http://schemas.microsoft.com/office/word/2010/wordprocessingGroup" xmlns:wpi="http://schemas.microsoft.com/office/word/2010/wordprocessingInk" xmlns:wne="http://schemas.microsoft.com/office/word/2006/wordml" xmlns:wps="http://schemas.microsoft.com/office/word/2010/wordprocessingShape" mc:Ignorable="w14 w15 w16se w16cid w16 w16cex w16sdtdh wp14">
   <w:body>
+    <w:p/>
+    <w:tbl>
+      <w:tblPr>
+        <w:tblStyle w:val="TableGrid"/>
+        <w:tblW w:w="9348" w:type="dxa"/>
+        <w:tblBorders>
+          <w:top w:val="none" w:sz="0" w:space="0" w:color="auto"/>
+          <w:left w:val="none" w:sz="0" w:space="0" w:color="auto"/>
+          <w:bottom w:val="none" w:sz="0" w:space="0" w:color="auto"/>
+          <w:right w:val="none" w:sz="0" w:space="0" w:color="auto"/>
+          <w:insideH w:val="none" w:sz="0" w:space="0" w:color="auto"/>
+          <w:insideV w:val="none" w:sz="0" w:space="0" w:color="auto"/>
+        </w:tblBorders>
+        <w:tblLook w:val="04A0" w:firstRow="1" w:lastRow="0" w:firstColumn="1" w:lastColumn="0" w:noHBand="0" w:noVBand="1"/>
+      </w:tblPr>
+      <w:tblGrid>
+        <w:gridCol w:w="2520"/>
+        <w:gridCol w:w="1138"/>
+        <w:gridCol w:w="1138"/>
+        <w:gridCol w:w="1138"/>
+        <w:gridCol w:w="1138"/>
+        <w:gridCol w:w="1138"/>
+        <w:gridCol w:w="1138"/>
+      </w:tblGrid>
+      <w:tr>
+        <w:tc>
+          <w:tcPr>
+            <w:tcW w:w="2520" w:type="dxa"/>
+            <w:tcBorders>
+              <w:top w:val="single" w:sz="4" w:space="0" w:color="auto"/>
+              <w:bottom w:val="single" w:sz="4" w:space="0" w:color="auto"/>
+            </w:tcBorders>
+            <w:shd w:val="clear" w:color="auto" w:fill="auto"/>
+          </w:tcPr>
+          <w:p>
+            <w:pPr>
+              <w:jc w:val="center"/>
+              <w:rPr>
+                <w:rFonts w:asciiTheme="majorBidi" w:hAnsiTheme="majorBidi" w:cstheme="majorBidi"/>
+                <w:color w:val="000000" w:themeColor="text1"/>
+                <w:sz w:val="20"/>
+                <w:szCs w:val="20"/>
+              </w:rPr>
+            </w:pPr>
+            <w:r>
+              <w:rPr>
+                <w:rFonts w:asciiTheme="majorBidi" w:hAnsiTheme="majorBidi" w:cstheme="majorBidi"/>
+              </w:rPr>
+              <w:t>Problem size</w:t>
+            </w:r>
+          </w:p>
+        </w:tc>
+        <w:tc>
+          <w:tcPr>
+            <w:tcW w:w="1138" w:type="dxa"/>
+            <w:tcBorders>
+              <w:top w:val="single" w:sz="4" w:space="0" w:color="auto"/>
+              <w:bottom w:val="single" w:sz="4" w:space="0" w:color="auto"/>
+            </w:tcBorders>
+            <w:shd w:val="clear" w:color="auto" w:fill="auto"/>
+            <w:vAlign w:val="center"/>
+          </w:tcPr>
+          <w:p>
+            <w:pPr>
+              <w:jc w:val="center"/>
+              <w:rPr>
+                <w:rFonts w:asciiTheme="majorBidi" w:hAnsiTheme="majorBidi" w:cstheme="majorBidi"/>
+                <w:color w:val="000000" w:themeColor="text1"/>
+                <w:sz w:val="20"/>
+                <w:szCs w:val="20"/>
+              </w:rPr>
+            </w:pPr>
+            <m:oMathPara>
+              <m:oMath>
+                <m:sSub>
+                  <m:sSubPr>
+                    <m:ctrlPr>
+                      <w:rPr>
+                        <w:rFonts w:ascii="Cambria Math" w:hAnsi="Cambria Math" w:cstheme="majorBidi"/>
+                        <w:i/>
+                        <w:sz w:val="20"/>
+                        <w:szCs w:val="20"/>
+                      </w:rPr>
+                    </m:ctrlPr>
+                  </m:sSubPr>
+                  <m:e>
+                    <m:r>
+                      <w:rPr>
+                        <w:rFonts w:ascii="Cambria Math" w:hAnsi="Cambria Math" w:cstheme="majorBidi"/>
+                        <w:sz w:val="20"/>
+                        <w:szCs w:val="20"/>
+                      </w:rPr>
+                      <m:t>W</m:t>
+                    </m:r>
+                  </m:e>
+                  <m:sub>
+                    <m:r>
+                      <w:rPr>
+                        <w:rFonts w:ascii="Cambria Math" w:hAnsi="Cambria Math" w:cstheme="majorBidi"/>
+                        <w:sz w:val="20"/>
+                        <w:szCs w:val="20"/>
+                      </w:rPr>
+                      <m:t>NPS</m:t>
+                    </m:r>
+                  </m:sub>
+                </m:sSub>
+              </m:oMath>
+            </m:oMathPara>
+          </w:p>
+        </w:tc>
+        <w:tc>
+          <w:tcPr>
+            <w:tcW w:w="1138" w:type="dxa"/>
+            <w:tcBorders>
+              <w:top w:val="single" w:sz="4" w:space="0" w:color="auto"/>
+              <w:bottom w:val="single" w:sz="4" w:space="0" w:color="auto"/>
+            </w:tcBorders>
+            <w:shd w:val="clear" w:color="auto" w:fill="auto"/>
+            <w:vAlign w:val="center"/>
+          </w:tcPr>
+          <w:p>
+            <w:pPr>
+              <w:jc w:val="center"/>
+              <w:rPr>
+                <w:rFonts w:asciiTheme="majorBidi" w:hAnsiTheme="majorBidi" w:cstheme="majorBidi"/>
+                <w:color w:val="000000" w:themeColor="text1"/>
+                <w:sz w:val="20"/>
+                <w:szCs w:val="20"/>
+              </w:rPr>
+            </w:pPr>
+            <m:oMathPara>
+              <m:oMath>
+                <m:sSub>
+                  <m:sSubPr>
+                    <m:ctrlPr>
+                      <w:rPr>
+                        <w:rFonts w:ascii="Cambria Math" w:hAnsi="Cambria Math" w:cstheme="majorBidi"/>
+                        <w:i/>
+                        <w:sz w:val="20"/>
+                        <w:szCs w:val="20"/>
+                      </w:rPr>
+                    </m:ctrlPr>
+                  </m:sSubPr>
+                  <m:e>
+                    <m:r>
+                      <w:rPr>
+                        <w:rFonts w:ascii="Cambria Math" w:hAnsi="Cambria Math" w:cstheme="majorBidi"/>
+                        <w:sz w:val="20"/>
+                        <w:szCs w:val="20"/>
+                      </w:rPr>
+                      <m:t>-W</m:t>
+                    </m:r>
+                  </m:e>
+                  <m:sub>
+                    <m:r>
+                      <w:rPr>
+                        <w:rFonts w:ascii="Cambria Math" w:hAnsi="Cambria Math" w:cstheme="majorBidi"/>
+                        <w:sz w:val="20"/>
+                        <w:szCs w:val="20"/>
+                      </w:rPr>
+                      <m:t>MID</m:t>
+                    </m:r>
+                  </m:sub>
+                </m:sSub>
+              </m:oMath>
+            </m:oMathPara>
+          </w:p>
+        </w:tc>
+        <w:tc>
+          <w:tcPr>
+            <w:tcW w:w="1138" w:type="dxa"/>
+            <w:tcBorders>
+              <w:top w:val="single" w:sz="4" w:space="0" w:color="auto"/>
+              <w:bottom w:val="single" w:sz="4" w:space="0" w:color="auto"/>
+            </w:tcBorders>
+            <w:shd w:val="clear" w:color="auto" w:fill="auto"/>
+            <w:vAlign w:val="center"/>
+          </w:tcPr>
+          <w:p>
+            <w:pPr>
+              <w:jc w:val="center"/>
+              <w:rPr>
+                <w:rFonts w:asciiTheme="majorBidi" w:hAnsiTheme="majorBidi" w:cstheme="majorBidi"/>
+                <w:color w:val="000000" w:themeColor="text1"/>
+                <w:sz w:val="20"/>
+                <w:szCs w:val="20"/>
+              </w:rPr>
+            </w:pPr>
+            <m:oMathPara>
+              <m:oMath>
+                <m:sSub>
+                  <m:sSubPr>
+                    <m:ctrlPr>
+                      <w:rPr>
+                        <w:rFonts w:ascii="Cambria Math" w:hAnsi="Cambria Math" w:cstheme="majorBidi"/>
+                        <w:i/>
+                        <w:sz w:val="20"/>
+                        <w:szCs w:val="20"/>
+                      </w:rPr>
+                    </m:ctrlPr>
+                  </m:sSubPr>
+                  <m:e>
+                    <m:r>
+                      <w:rPr>
+                        <w:rFonts w:ascii="Cambria Math" w:hAnsi="Cambria Math" w:cstheme="majorBidi"/>
+                        <w:sz w:val="20"/>
+                        <w:szCs w:val="20"/>
+                      </w:rPr>
+                      <m:t>W</m:t>
+                    </m:r>
+                  </m:e>
+                  <m:sub>
+                    <m:r>
+                      <w:rPr>
+                        <w:rFonts w:ascii="Cambria Math" w:hAnsi="Cambria Math" w:cstheme="majorBidi"/>
+                        <w:sz w:val="20"/>
+                        <w:szCs w:val="20"/>
+                      </w:rPr>
+                      <m:t>DM</m:t>
+                    </m:r>
+                  </m:sub>
+                </m:sSub>
+              </m:oMath>
+            </m:oMathPara>
+          </w:p>
+        </w:tc>
+        <w:tc>
+          <w:tcPr>
+            <w:tcW w:w="1138" w:type="dxa"/>
+            <w:tcBorders>
+              <w:top w:val="single" w:sz="4" w:space="0" w:color="auto"/>
+              <w:bottom w:val="single" w:sz="4" w:space="0" w:color="auto"/>
+            </w:tcBorders>
+            <w:shd w:val="clear" w:color="auto" w:fill="auto"/>
+            <w:vAlign w:val="center"/>
+          </w:tcPr>
+          <w:p>
+            <w:pPr>
+              <w:jc w:val="center"/>
+              <w:rPr>
+                <w:rFonts w:asciiTheme="majorBidi" w:hAnsiTheme="majorBidi" w:cstheme="majorBidi"/>
+                <w:color w:val="000000" w:themeColor="text1"/>
+                <w:sz w:val="20"/>
+                <w:szCs w:val="20"/>
+              </w:rPr>
+            </w:pPr>
+            <m:oMathPara>
+              <m:oMath>
+                <m:sSub>
+                  <m:sSubPr>
+                    <m:ctrlPr>
+                      <w:rPr>
+                        <w:rFonts w:ascii="Cambria Math" w:hAnsi="Cambria Math" w:cstheme="majorBidi"/>
+                        <w:i/>
+                        <w:sz w:val="20"/>
+                        <w:szCs w:val="20"/>
+                      </w:rPr>
+                    </m:ctrlPr>
+                  </m:sSubPr>
+                  <m:e>
+                    <m:r>
+                      <w:rPr>
+                        <w:rFonts w:ascii="Cambria Math" w:hAnsi="Cambria Math" w:cstheme="majorBidi"/>
+                        <w:sz w:val="20"/>
+                        <w:szCs w:val="20"/>
+                      </w:rPr>
+                      <m:t>W</m:t>
+                    </m:r>
+                  </m:e>
+                  <m:sub>
+                    <m:r>
+                      <w:rPr>
+                        <w:rFonts w:ascii="Cambria Math" w:hAnsi="Cambria Math" w:cstheme="majorBidi"/>
+                        <w:sz w:val="20"/>
+                        <w:szCs w:val="20"/>
+                      </w:rPr>
+                      <m:t>SNS</m:t>
+                    </m:r>
+                  </m:sub>
+                </m:sSub>
+              </m:oMath>
+            </m:oMathPara>
+          </w:p>
+        </w:tc>
+        <w:tc>
+          <w:tcPr>
+            <w:tcW w:w="1138" w:type="dxa"/>
+            <w:tcBorders>
+              <w:top w:val="single" w:sz="4" w:space="0" w:color="auto"/>
+              <w:bottom w:val="single" w:sz="4" w:space="0" w:color="auto"/>
+            </w:tcBorders>
+            <w:shd w:val="clear" w:color="auto" w:fill="auto"/>
+            <w:vAlign w:val="center"/>
+          </w:tcPr>
+          <w:p>
+            <w:pPr>
+              <w:jc w:val="center"/>
+              <w:rPr>
+                <w:rFonts w:asciiTheme="majorBidi" w:hAnsiTheme="majorBidi" w:cstheme="majorBidi"/>
+                <w:color w:val="000000" w:themeColor="text1"/>
+                <w:sz w:val="20"/>
+                <w:szCs w:val="20"/>
+              </w:rPr>
+            </w:pPr>
+            <m:oMathPara>
+              <m:oMath>
+                <m:r>
+                  <w:rPr>
+                    <w:rFonts w:ascii="Cambria Math" w:hAnsi="Cambria Math" w:cstheme="majorBidi"/>
+                    <w:sz w:val="20"/>
+                    <w:szCs w:val="20"/>
+                  </w:rPr>
+                  <m:t>-</m:t>
+                </m:r>
+                <m:sSub>
+                  <m:sSubPr>
+                    <m:ctrlPr>
+                      <w:rPr>
+                        <w:rFonts w:ascii="Cambria Math" w:hAnsi="Cambria Math" w:cstheme="majorBidi"/>
+                        <w:i/>
+                        <w:sz w:val="20"/>
+                        <w:szCs w:val="20"/>
+                      </w:rPr>
+                    </m:ctrlPr>
+                  </m:sSubPr>
+                  <m:e>
+                    <m:r>
+                      <w:rPr>
+                        <w:rFonts w:ascii="Cambria Math" w:hAnsi="Cambria Math" w:cstheme="majorBidi"/>
+                        <w:sz w:val="20"/>
+                        <w:szCs w:val="20"/>
+                      </w:rPr>
+                      <m:t>W</m:t>
+                    </m:r>
+                  </m:e>
+                  <m:sub>
+                    <m:r>
+                      <w:rPr>
+                        <w:rFonts w:ascii="Cambria Math" w:hAnsi="Cambria Math" w:cstheme="majorBidi"/>
+                        <w:sz w:val="20"/>
+                        <w:szCs w:val="20"/>
+                      </w:rPr>
+                      <m:t>RAS</m:t>
+                    </m:r>
+                  </m:sub>
+                </m:sSub>
+              </m:oMath>
+            </m:oMathPara>
+          </w:p>
+        </w:tc>
+        <w:tc>
+          <w:tcPr>
+            <w:tcW w:w="1138" w:type="dxa"/>
+            <w:tcBorders>
+              <w:top w:val="single" w:sz="4" w:space="0" w:color="auto"/>
+              <w:bottom w:val="single" w:sz="4" w:space="0" w:color="auto"/>
+            </w:tcBorders>
+            <w:shd w:val="clear" w:color="auto" w:fill="auto"/>
+            <w:vAlign w:val="center"/>
+          </w:tcPr>
+          <w:p>
+            <w:pPr>
+              <w:jc w:val="center"/>
+              <w:rPr>
+                <w:rFonts w:asciiTheme="majorBidi" w:hAnsiTheme="majorBidi" w:cstheme="majorBidi"/>
+                <w:color w:val="000000" w:themeColor="text1"/>
+                <w:sz w:val="20"/>
+                <w:szCs w:val="20"/>
+              </w:rPr>
+            </w:pPr>
+            <m:oMathPara>
+              <m:oMath>
+                <m:sSub>
+                  <m:sSubPr>
+                    <m:ctrlPr>
+                      <w:rPr>
+                        <w:rFonts w:ascii="Cambria Math" w:hAnsi="Cambria Math" w:cstheme="majorBidi"/>
+                        <w:i/>
+                        <w:sz w:val="20"/>
+                        <w:szCs w:val="20"/>
+                      </w:rPr>
+                    </m:ctrlPr>
+                  </m:sSubPr>
+                  <m:e>
+                    <m:r>
+                      <w:rPr>
+                        <w:rFonts w:ascii="Cambria Math" w:hAnsi="Cambria Math" w:cstheme="majorBidi"/>
+                        <w:sz w:val="20"/>
+                        <w:szCs w:val="20"/>
+                      </w:rPr>
+                      <m:t>W</m:t>
+                    </m:r>
+                  </m:e>
+                  <m:sub>
+                    <m:r>
+                      <w:rPr>
+                        <w:rFonts w:ascii="Cambria Math" w:hAnsi="Cambria Math" w:cstheme="majorBidi"/>
+                        <w:sz w:val="20"/>
+                        <w:szCs w:val="20"/>
+                      </w:rPr>
+                      <m:t>QM</m:t>
+                    </m:r>
+                  </m:sub>
+                </m:sSub>
+              </m:oMath>
+            </m:oMathPara>
+          </w:p>
+        </w:tc>
+      </w:tr>
+      <w:tr>
+        <w:tc>
+          <w:tcPr>
+            <w:tcW w:w="2520" w:type="dxa"/>
+            <w:tcBorders>
+              <w:top w:val="single" w:sz="4" w:space="0" w:color="auto"/>
+            </w:tcBorders>
+            <w:shd w:val="clear" w:color="auto" w:fill="auto"/>
+          </w:tcPr>
+          <w:p>
+            <w:pPr>
+              <w:jc w:val="center"/>
+              <w:rPr>
+                <w:rFonts w:asciiTheme="majorBidi" w:hAnsiTheme="majorBidi" w:cstheme="majorBidi"/>
+                <w:color w:val="000000" w:themeColor="text1"/>
+                <w:sz w:val="20"/>
+                <w:szCs w:val="20"/>
+              </w:rPr>
+            </w:pPr>
+            <w:r>
+              <w:rPr>
+                <w:rFonts w:asciiTheme="majorBidi" w:hAnsiTheme="majorBidi" w:cstheme="majorBidi"/>
+              </w:rPr>
+              <w:t>Small</w:t>
+            </w:r>
+          </w:p>
+        </w:tc>
+        <w:tc>
+          <w:tcPr>
+            <w:tcW w:w="1138" w:type="dxa"/>
+            <w:tcBorders>
+              <w:top w:val="single" w:sz="4" w:space="0" w:color="auto"/>
+            </w:tcBorders>
+            <w:shd w:val="clear" w:color="auto" w:fill="auto"/>
+            <w:vAlign w:val="bottom"/>
+          </w:tcPr>
+          <w:p>
+            <w:pPr>
+              <w:jc w:val="center"/>
+              <w:rPr>
+                <w:rFonts w:asciiTheme="majorBidi" w:hAnsiTheme="majorBidi" w:cstheme="majorBidi"/>
+                <w:color w:val="000000" w:themeColor="text1"/>
+                <w:sz w:val="20"/>
+                <w:szCs w:val="20"/>
+              </w:rPr>
+            </w:pPr>
+            <w:r>
+              <w:rPr>
+                <w:rFonts w:asciiTheme="majorBidi" w:hAnsiTheme="majorBidi" w:cstheme="majorBidi"/>
+                <w:color w:val="000000" w:themeColor="text1"/>
+                <w:sz w:val="20"/>
+                <w:szCs w:val="20"/>
+              </w:rPr>
+              <w:t>0.111469</w:t>
+            </w:r>
+          </w:p>
+        </w:tc>
+        <w:tc>
+          <w:tcPr>
+            <w:tcW w:w="1138" w:type="dxa"/>
+            <w:tcBorders>
+              <w:top w:val="single" w:sz="4" w:space="0" w:color="auto"/>
+            </w:tcBorders>
+            <w:shd w:val="clear" w:color="auto" w:fill="auto"/>
+            <w:vAlign w:val="bottom"/>
+          </w:tcPr>
+          <w:p>
+            <w:pPr>
+              <w:jc w:val="center"/>
+              <w:rPr>
+                <w:rFonts w:asciiTheme="majorBidi" w:hAnsiTheme="majorBidi" w:cstheme="majorBidi"/>
+                <w:color w:val="000000" w:themeColor="text1"/>
+                <w:sz w:val="20"/>
+                <w:szCs w:val="20"/>
+              </w:rPr>
+            </w:pPr>
+            <w:r>
+              <w:rPr>
+                <w:rFonts w:asciiTheme="majorBidi" w:hAnsiTheme="majorBidi" w:cstheme="majorBidi"/>
+                <w:color w:val="000000" w:themeColor="text1"/>
+                <w:sz w:val="20"/>
+                <w:szCs w:val="20"/>
+              </w:rPr>
+              <w:t>-</w:t>
+            </w:r>
+            <w:r>
+              <w:rPr>
+                <w:rFonts w:asciiTheme="majorBidi" w:hAnsiTheme="majorBidi" w:cstheme="majorBidi"/>
+                <w:color w:val="000000" w:themeColor="text1"/>
+                <w:sz w:val="20"/>
+                <w:szCs w:val="20"/>
+              </w:rPr>
+              <w:t>0.001273</w:t>
+            </w:r>
+          </w:p>
+        </w:tc>
+        <w:tc>
+          <w:tcPr>
+            <w:tcW w:w="1138" w:type="dxa"/>
+            <w:tcBorders>
+              <w:top w:val="single" w:sz="4" w:space="0" w:color="auto"/>
+            </w:tcBorders>
+            <w:shd w:val="clear" w:color="auto" w:fill="auto"/>
+            <w:vAlign w:val="bottom"/>
+          </w:tcPr>
+          <w:p>
+            <w:pPr>
+              <w:jc w:val="center"/>
+              <w:rPr>
+                <w:rFonts w:asciiTheme="majorBidi" w:hAnsiTheme="majorBidi" w:cstheme="majorBidi"/>
+                <w:color w:val="000000" w:themeColor="text1"/>
+                <w:sz w:val="20"/>
+                <w:szCs w:val="20"/>
+              </w:rPr>
+            </w:pPr>
+            <w:r>
+              <w:rPr>
+                <w:rFonts w:asciiTheme="majorBidi" w:hAnsiTheme="majorBidi" w:cstheme="majorBidi"/>
+                <w:color w:val="000000" w:themeColor="text1"/>
+                <w:sz w:val="20"/>
+                <w:szCs w:val="20"/>
+              </w:rPr>
+              <w:t>0.000479</w:t>
+            </w:r>
+          </w:p>
+        </w:tc>
+        <w:tc>
+          <w:tcPr>
+            <w:tcW w:w="1138" w:type="dxa"/>
+            <w:tcBorders>
+              <w:top w:val="single" w:sz="4" w:space="0" w:color="auto"/>
+            </w:tcBorders>
+            <w:shd w:val="clear" w:color="auto" w:fill="auto"/>
+            <w:vAlign w:val="bottom"/>
+          </w:tcPr>
+          <w:p>
+            <w:pPr>
+              <w:jc w:val="center"/>
+              <w:rPr>
+                <w:rFonts w:asciiTheme="majorBidi" w:hAnsiTheme="majorBidi" w:cstheme="majorBidi"/>
+                <w:color w:val="000000" w:themeColor="text1"/>
+                <w:sz w:val="20"/>
+                <w:szCs w:val="20"/>
+              </w:rPr>
+            </w:pPr>
+            <w:r>
+              <w:rPr>
+                <w:rFonts w:asciiTheme="majorBidi" w:hAnsiTheme="majorBidi" w:cstheme="majorBidi"/>
+                <w:color w:val="000000" w:themeColor="text1"/>
+                <w:sz w:val="20"/>
+                <w:szCs w:val="20"/>
+              </w:rPr>
+              <w:t>0.014809</w:t>
+            </w:r>
+          </w:p>
+        </w:tc>
+        <w:tc>
+          <w:tcPr>
+            <w:tcW w:w="1138" w:type="dxa"/>
+            <w:tcBorders>
+              <w:top w:val="single" w:sz="4" w:space="0" w:color="auto"/>
+            </w:tcBorders>
+            <w:shd w:val="clear" w:color="auto" w:fill="auto"/>
+            <w:vAlign w:val="bottom"/>
+          </w:tcPr>
+          <w:p>
+            <w:pPr>
+              <w:jc w:val="center"/>
+              <w:rPr>
+                <w:rFonts w:asciiTheme="majorBidi" w:hAnsiTheme="majorBidi" w:cstheme="majorBidi"/>
+                <w:color w:val="000000" w:themeColor="text1"/>
+                <w:sz w:val="20"/>
+                <w:szCs w:val="20"/>
+              </w:rPr>
+            </w:pPr>
+            <w:r>
+              <w:rPr>
+                <w:rFonts w:asciiTheme="majorBidi" w:hAnsiTheme="majorBidi" w:cstheme="majorBidi"/>
+                <w:color w:val="000000" w:themeColor="text1"/>
+                <w:sz w:val="20"/>
+                <w:szCs w:val="20"/>
+              </w:rPr>
+              <w:t>-</w:t>
+            </w:r>
+            <w:r>
+              <w:rPr>
+                <w:rFonts w:asciiTheme="majorBidi" w:hAnsiTheme="majorBidi" w:cstheme="majorBidi"/>
+                <w:color w:val="000000" w:themeColor="text1"/>
+                <w:sz w:val="20"/>
+                <w:szCs w:val="20"/>
+              </w:rPr>
+              <w:t>0.005002</w:t>
+            </w:r>
+          </w:p>
+        </w:tc>
+        <w:tc>
+          <w:tcPr>
+            <w:tcW w:w="1138" w:type="dxa"/>
+            <w:tcBorders>
+              <w:top w:val="single" w:sz="4" w:space="0" w:color="auto"/>
+            </w:tcBorders>
+            <w:shd w:val="clear" w:color="auto" w:fill="auto"/>
+            <w:vAlign w:val="bottom"/>
+          </w:tcPr>
+          <w:p>
+            <w:pPr>
+              <w:jc w:val="center"/>
+              <w:rPr>
+                <w:rFonts w:asciiTheme="majorBidi" w:hAnsiTheme="majorBidi" w:cstheme="majorBidi"/>
+                <w:color w:val="000000" w:themeColor="text1"/>
+                <w:sz w:val="20"/>
+                <w:szCs w:val="20"/>
+              </w:rPr>
+            </w:pPr>
+            <w:r>
+              <w:rPr>
+                <w:rFonts w:asciiTheme="majorBidi" w:hAnsiTheme="majorBidi" w:cstheme="majorBidi"/>
+                <w:color w:val="000000" w:themeColor="text1"/>
+                <w:sz w:val="20"/>
+                <w:szCs w:val="20"/>
+              </w:rPr>
+              <w:t>0.866968</w:t>
+            </w:r>
+          </w:p>
+        </w:tc>
+      </w:tr>
+      <w:tr>
+        <w:tc>
+          <w:tcPr>
+            <w:tcW w:w="2520" w:type="dxa"/>
+            <w:shd w:val="clear" w:color="auto" w:fill="auto"/>
+          </w:tcPr>
+          <w:p>
+            <w:pPr>
+              <w:jc w:val="center"/>
+              <w:rPr>
+                <w:rFonts w:asciiTheme="majorBidi" w:hAnsiTheme="majorBidi" w:cstheme="majorBidi"/>
+                <w:color w:val="000000" w:themeColor="text1"/>
+                <w:sz w:val="20"/>
+                <w:szCs w:val="20"/>
+              </w:rPr>
+            </w:pPr>
+            <w:r>
+              <w:rPr>
+                <w:rFonts w:asciiTheme="majorBidi" w:hAnsiTheme="majorBidi" w:cstheme="majorBidi"/>
+              </w:rPr>
+              <w:t>Medium</w:t>
+            </w:r>
+          </w:p>
+        </w:tc>
+        <w:tc>
+          <w:tcPr>
+            <w:tcW w:w="1138" w:type="dxa"/>
+            <w:shd w:val="clear" w:color="auto" w:fill="auto"/>
+            <w:vAlign w:val="bottom"/>
+          </w:tcPr>
+          <w:p>
+            <w:pPr>
+              <w:jc w:val="center"/>
+              <w:rPr>
+                <w:rFonts w:asciiTheme="majorBidi" w:hAnsiTheme="majorBidi" w:cstheme="majorBidi"/>
+                <w:color w:val="000000" w:themeColor="text1"/>
+                <w:sz w:val="20"/>
+                <w:szCs w:val="20"/>
+              </w:rPr>
+            </w:pPr>
+            <w:r>
+              <w:rPr>
+                <w:rFonts w:asciiTheme="majorBidi" w:hAnsiTheme="majorBidi" w:cstheme="majorBidi"/>
+                <w:color w:val="000000" w:themeColor="text1"/>
+                <w:sz w:val="20"/>
+                <w:szCs w:val="20"/>
+              </w:rPr>
+              <w:t>0.223098</w:t>
+            </w:r>
+          </w:p>
+        </w:tc>
+        <w:tc>
+          <w:tcPr>
+            <w:tcW w:w="1138" w:type="dxa"/>
+            <w:shd w:val="clear" w:color="auto" w:fill="auto"/>
+            <w:vAlign w:val="bottom"/>
+          </w:tcPr>
+          <w:p>
+            <w:pPr>
+              <w:jc w:val="center"/>
+              <w:rPr>
+                <w:rFonts w:asciiTheme="majorBidi" w:hAnsiTheme="majorBidi" w:cstheme="majorBidi"/>
+                <w:color w:val="000000" w:themeColor="text1"/>
+                <w:sz w:val="20"/>
+                <w:szCs w:val="20"/>
+              </w:rPr>
+            </w:pPr>
+            <w:r>
+              <w:rPr>
+                <w:rFonts w:asciiTheme="majorBidi" w:hAnsiTheme="majorBidi" w:cstheme="majorBidi"/>
+                <w:color w:val="000000" w:themeColor="text1"/>
+                <w:sz w:val="20"/>
+                <w:szCs w:val="20"/>
+              </w:rPr>
+              <w:t>-</w:t>
+            </w:r>
+            <w:r>
+              <w:rPr>
+                <w:rFonts w:asciiTheme="majorBidi" w:hAnsiTheme="majorBidi" w:cstheme="majorBidi"/>
+                <w:color w:val="000000" w:themeColor="text1"/>
+                <w:sz w:val="20"/>
+                <w:szCs w:val="20"/>
+              </w:rPr>
+              <w:t>0.005044</w:t>
+            </w:r>
+          </w:p>
+        </w:tc>
+        <w:tc>
+          <w:tcPr>
+            <w:tcW w:w="1138" w:type="dxa"/>
+            <w:shd w:val="clear" w:color="auto" w:fill="auto"/>
+            <w:vAlign w:val="bottom"/>
+          </w:tcPr>
+          <w:p>
+            <w:pPr>
+              <w:jc w:val="center"/>
+              <w:rPr>
+                <w:rFonts w:asciiTheme="majorBidi" w:hAnsiTheme="majorBidi" w:cstheme="majorBidi"/>
+                <w:color w:val="000000" w:themeColor="text1"/>
+                <w:sz w:val="20"/>
+                <w:szCs w:val="20"/>
+              </w:rPr>
+            </w:pPr>
+            <w:r>
+              <w:rPr>
+                <w:rFonts w:asciiTheme="majorBidi" w:hAnsiTheme="majorBidi" w:cstheme="majorBidi"/>
+                <w:color w:val="000000" w:themeColor="text1"/>
+                <w:sz w:val="20"/>
+                <w:szCs w:val="20"/>
+              </w:rPr>
+              <w:t>0.016572</w:t>
+            </w:r>
+          </w:p>
+        </w:tc>
+        <w:tc>
+          <w:tcPr>
+            <w:tcW w:w="1138" w:type="dxa"/>
+            <w:shd w:val="clear" w:color="auto" w:fill="auto"/>
+            <w:vAlign w:val="bottom"/>
+          </w:tcPr>
+          <w:p>
+            <w:pPr>
+              <w:jc w:val="center"/>
+              <w:rPr>
+                <w:rFonts w:asciiTheme="majorBidi" w:hAnsiTheme="majorBidi" w:cstheme="majorBidi"/>
+                <w:color w:val="000000" w:themeColor="text1"/>
+                <w:sz w:val="20"/>
+                <w:szCs w:val="20"/>
+              </w:rPr>
+            </w:pPr>
+            <w:r>
+              <w:rPr>
+                <w:rFonts w:asciiTheme="majorBidi" w:hAnsiTheme="majorBidi" w:cstheme="majorBidi"/>
+                <w:color w:val="000000" w:themeColor="text1"/>
+                <w:sz w:val="20"/>
+                <w:szCs w:val="20"/>
+              </w:rPr>
+              <w:t>0.057675</w:t>
+            </w:r>
+          </w:p>
+        </w:tc>
+        <w:tc>
+          <w:tcPr>
+            <w:tcW w:w="1138" w:type="dxa"/>
+            <w:shd w:val="clear" w:color="auto" w:fill="auto"/>
+            <w:vAlign w:val="bottom"/>
+          </w:tcPr>
+          <w:p>
+            <w:pPr>
+              <w:jc w:val="center"/>
+              <w:rPr>
+                <w:rFonts w:asciiTheme="majorBidi" w:hAnsiTheme="majorBidi" w:cstheme="majorBidi"/>
+                <w:color w:val="000000" w:themeColor="text1"/>
+                <w:sz w:val="20"/>
+                <w:szCs w:val="20"/>
+              </w:rPr>
+            </w:pPr>
+            <w:r>
+              <w:rPr>
+                <w:rFonts w:asciiTheme="majorBidi" w:hAnsiTheme="majorBidi" w:cstheme="majorBidi"/>
+                <w:color w:val="000000" w:themeColor="text1"/>
+                <w:sz w:val="20"/>
+                <w:szCs w:val="20"/>
+              </w:rPr>
+              <w:t>-</w:t>
+            </w:r>
+            <w:r>
+              <w:rPr>
+                <w:rFonts w:asciiTheme="majorBidi" w:hAnsiTheme="majorBidi" w:cstheme="majorBidi"/>
+                <w:color w:val="000000" w:themeColor="text1"/>
+                <w:sz w:val="20"/>
+                <w:szCs w:val="20"/>
+              </w:rPr>
+              <w:t>0.002315</w:t>
+            </w:r>
+          </w:p>
+        </w:tc>
+        <w:tc>
+          <w:tcPr>
+            <w:tcW w:w="1138" w:type="dxa"/>
+            <w:shd w:val="clear" w:color="auto" w:fill="auto"/>
+            <w:vAlign w:val="bottom"/>
+          </w:tcPr>
+          <w:p>
+            <w:pPr>
+              <w:jc w:val="center"/>
+              <w:rPr>
+                <w:rFonts w:asciiTheme="majorBidi" w:hAnsiTheme="majorBidi" w:cstheme="majorBidi"/>
+                <w:color w:val="000000" w:themeColor="text1"/>
+                <w:sz w:val="20"/>
+                <w:szCs w:val="20"/>
+              </w:rPr>
+            </w:pPr>
+            <w:r>
+              <w:rPr>
+                <w:rFonts w:asciiTheme="majorBidi" w:hAnsiTheme="majorBidi" w:cstheme="majorBidi"/>
+                <w:color w:val="000000" w:themeColor="text1"/>
+                <w:sz w:val="20"/>
+                <w:szCs w:val="20"/>
+              </w:rPr>
+              <w:t>0.695297</w:t>
+            </w:r>
+          </w:p>
+        </w:tc>
+      </w:tr>
+      <w:tr>
+        <w:tc>
+          <w:tcPr>
+            <w:tcW w:w="2520" w:type="dxa"/>
+            <w:shd w:val="clear" w:color="auto" w:fill="auto"/>
+          </w:tcPr>
+          <w:p>
+            <w:pPr>
+              <w:jc w:val="center"/>
+              <w:rPr>
+                <w:rFonts w:asciiTheme="majorBidi" w:hAnsiTheme="majorBidi" w:cstheme="majorBidi"/>
+                <w:color w:val="000000" w:themeColor="text1"/>
+                <w:sz w:val="20"/>
+                <w:szCs w:val="20"/>
+              </w:rPr>
+            </w:pPr>
+            <w:r>
+              <w:rPr>
+                <w:rFonts w:asciiTheme="majorBidi" w:hAnsiTheme="majorBidi" w:cstheme="majorBidi"/>
+              </w:rPr>
+              <w:t>Large</w:t>
+            </w:r>
+          </w:p>
+        </w:tc>
+        <w:tc>
+          <w:tcPr>
+            <w:tcW w:w="1138" w:type="dxa"/>
+            <w:shd w:val="clear" w:color="auto" w:fill="auto"/>
+            <w:vAlign w:val="bottom"/>
+          </w:tcPr>
+          <w:p>
+            <w:pPr>
+              <w:jc w:val="center"/>
+              <w:rPr>
+                <w:rFonts w:asciiTheme="majorBidi" w:hAnsiTheme="majorBidi" w:cstheme="majorBidi"/>
+                <w:color w:val="000000" w:themeColor="text1"/>
+                <w:sz w:val="20"/>
+                <w:szCs w:val="20"/>
+              </w:rPr>
+            </w:pPr>
+            <w:r>
+              <w:rPr>
+                <w:rFonts w:asciiTheme="majorBidi" w:hAnsiTheme="majorBidi" w:cstheme="majorBidi"/>
+                <w:color w:val="000000" w:themeColor="text1"/>
+                <w:sz w:val="20"/>
+                <w:szCs w:val="20"/>
+              </w:rPr>
+              <w:t>0.178264</w:t>
+            </w:r>
+          </w:p>
+        </w:tc>
+        <w:tc>
+          <w:tcPr>
+            <w:tcW w:w="1138" w:type="dxa"/>
+            <w:shd w:val="clear" w:color="auto" w:fill="auto"/>
+            <w:vAlign w:val="bottom"/>
+          </w:tcPr>
+          <w:p>
+            <w:pPr>
+              <w:jc w:val="center"/>
+              <w:rPr>
+                <w:rFonts w:asciiTheme="majorBidi" w:hAnsiTheme="majorBidi" w:cstheme="majorBidi"/>
+                <w:color w:val="000000" w:themeColor="text1"/>
+                <w:sz w:val="20"/>
+                <w:szCs w:val="20"/>
+              </w:rPr>
+            </w:pPr>
+            <w:r>
+              <w:rPr>
+                <w:rFonts w:asciiTheme="majorBidi" w:hAnsiTheme="majorBidi" w:cstheme="majorBidi"/>
+                <w:color w:val="000000" w:themeColor="text1"/>
+                <w:sz w:val="20"/>
+                <w:szCs w:val="20"/>
+              </w:rPr>
+              <w:t>-</w:t>
+            </w:r>
+            <w:r>
+              <w:rPr>
+                <w:rFonts w:asciiTheme="majorBidi" w:hAnsiTheme="majorBidi" w:cstheme="majorBidi"/>
+                <w:color w:val="000000" w:themeColor="text1"/>
+                <w:sz w:val="20"/>
+                <w:szCs w:val="20"/>
+              </w:rPr>
+              <w:t>0.015508</w:t>
+            </w:r>
+          </w:p>
+        </w:tc>
+        <w:tc>
+          <w:tcPr>
+            <w:tcW w:w="1138" w:type="dxa"/>
+            <w:shd w:val="clear" w:color="auto" w:fill="auto"/>
+            <w:vAlign w:val="bottom"/>
+          </w:tcPr>
+          <w:p>
+            <w:pPr>
+              <w:jc w:val="center"/>
+              <w:rPr>
+                <w:rFonts w:asciiTheme="majorBidi" w:hAnsiTheme="majorBidi" w:cstheme="majorBidi"/>
+                <w:color w:val="000000" w:themeColor="text1"/>
+                <w:sz w:val="20"/>
+                <w:szCs w:val="20"/>
+              </w:rPr>
+            </w:pPr>
+            <w:r>
+              <w:rPr>
+                <w:rFonts w:asciiTheme="majorBidi" w:hAnsiTheme="majorBidi" w:cstheme="majorBidi"/>
+                <w:color w:val="000000" w:themeColor="text1"/>
+                <w:sz w:val="20"/>
+                <w:szCs w:val="20"/>
+              </w:rPr>
+              <w:t>0.0935</w:t>
+            </w:r>
+          </w:p>
+        </w:tc>
+        <w:tc>
+          <w:tcPr>
+            <w:tcW w:w="1138" w:type="dxa"/>
+            <w:shd w:val="clear" w:color="auto" w:fill="auto"/>
+            <w:vAlign w:val="bottom"/>
+          </w:tcPr>
+          <w:p>
+            <w:pPr>
+              <w:jc w:val="center"/>
+              <w:rPr>
+                <w:rFonts w:asciiTheme="majorBidi" w:hAnsiTheme="majorBidi" w:cstheme="majorBidi"/>
+                <w:color w:val="000000" w:themeColor="text1"/>
+                <w:sz w:val="20"/>
+                <w:szCs w:val="20"/>
+              </w:rPr>
+            </w:pPr>
+            <w:r>
+              <w:rPr>
+                <w:rFonts w:asciiTheme="majorBidi" w:hAnsiTheme="majorBidi" w:cstheme="majorBidi"/>
+                <w:color w:val="000000" w:themeColor="text1"/>
+                <w:sz w:val="20"/>
+                <w:szCs w:val="20"/>
+              </w:rPr>
+              <w:t>0.034235</w:t>
+            </w:r>
+          </w:p>
+        </w:tc>
+        <w:tc>
+          <w:tcPr>
+            <w:tcW w:w="1138" w:type="dxa"/>
+            <w:shd w:val="clear" w:color="auto" w:fill="auto"/>
+            <w:vAlign w:val="bottom"/>
+          </w:tcPr>
+          <w:p>
+            <w:pPr>
+              <w:jc w:val="center"/>
+              <w:rPr>
+                <w:rFonts w:asciiTheme="majorBidi" w:hAnsiTheme="majorBidi" w:cstheme="majorBidi"/>
+                <w:color w:val="000000" w:themeColor="text1"/>
+                <w:sz w:val="20"/>
+                <w:szCs w:val="20"/>
+              </w:rPr>
+            </w:pPr>
+            <w:r>
+              <w:rPr>
+                <w:rFonts w:asciiTheme="majorBidi" w:hAnsiTheme="majorBidi" w:cstheme="majorBidi"/>
+                <w:color w:val="000000" w:themeColor="text1"/>
+                <w:sz w:val="20"/>
+                <w:szCs w:val="20"/>
+              </w:rPr>
+              <w:t>-</w:t>
+            </w:r>
+            <w:r>
+              <w:rPr>
+                <w:rFonts w:asciiTheme="majorBidi" w:hAnsiTheme="majorBidi" w:cstheme="majorBidi"/>
+                <w:color w:val="000000" w:themeColor="text1"/>
+                <w:sz w:val="20"/>
+                <w:szCs w:val="20"/>
+              </w:rPr>
+              <w:t>0.001162</w:t>
+            </w:r>
+          </w:p>
+        </w:tc>
+        <w:tc>
+          <w:tcPr>
+            <w:tcW w:w="1138" w:type="dxa"/>
+            <w:shd w:val="clear" w:color="auto" w:fill="auto"/>
+            <w:vAlign w:val="bottom"/>
+          </w:tcPr>
+          <w:p>
+            <w:pPr>
+              <w:jc w:val="center"/>
+              <w:rPr>
+                <w:rFonts w:asciiTheme="majorBidi" w:hAnsiTheme="majorBidi" w:cstheme="majorBidi"/>
+                <w:color w:val="000000" w:themeColor="text1"/>
+                <w:sz w:val="20"/>
+                <w:szCs w:val="20"/>
+              </w:rPr>
+            </w:pPr>
+            <w:r>
+              <w:rPr>
+                <w:rFonts w:asciiTheme="majorBidi" w:hAnsiTheme="majorBidi" w:cstheme="majorBidi"/>
+                <w:color w:val="000000" w:themeColor="text1"/>
+                <w:sz w:val="20"/>
+                <w:szCs w:val="20"/>
+              </w:rPr>
+              <w:t>0.677331</w:t>
+            </w:r>
+          </w:p>
+        </w:tc>
+      </w:tr>
+      <w:tr>
+        <w:tc>
+          <w:tcPr>
+            <w:tcW w:w="2520" w:type="dxa"/>
+            <w:tcBorders>
+              <w:bottom w:val="single" w:sz="4" w:space="0" w:color="auto"/>
+            </w:tcBorders>
+            <w:shd w:val="clear" w:color="auto" w:fill="auto"/>
+            <w:vAlign w:val="center"/>
+          </w:tcPr>
+          <w:p>
+            <w:pPr>
+              <w:jc w:val="center"/>
+              <w:rPr>
+                <w:rFonts w:asciiTheme="majorBidi" w:hAnsiTheme="majorBidi" w:cstheme="majorBidi"/>
+                <w:color w:val="000000" w:themeColor="text1"/>
+                <w:sz w:val="20"/>
+                <w:szCs w:val="20"/>
+              </w:rPr>
+            </w:pPr>
+            <w:r>
+              <w:rPr>
+                <w:rFonts w:asciiTheme="majorBidi" w:hAnsiTheme="majorBidi" w:cstheme="majorBidi"/>
+              </w:rPr>
+              <w:t>All test problems</w:t>
+            </w:r>
+          </w:p>
+        </w:tc>
+        <w:tc>
+          <w:tcPr>
+            <w:tcW w:w="1138" w:type="dxa"/>
+            <w:tcBorders>
+              <w:bottom w:val="single" w:sz="4" w:space="0" w:color="auto"/>
+            </w:tcBorders>
+            <w:shd w:val="clear" w:color="auto" w:fill="auto"/>
+            <w:vAlign w:val="center"/>
+          </w:tcPr>
+          <w:p>
+            <w:pPr>
+              <w:jc w:val="center"/>
+              <w:rPr>
+                <w:rFonts w:asciiTheme="majorBidi" w:hAnsiTheme="majorBidi" w:cstheme="majorBidi"/>
+                <w:color w:val="000000" w:themeColor="text1"/>
+                <w:sz w:val="20"/>
+                <w:szCs w:val="20"/>
+              </w:rPr>
+            </w:pPr>
+            <w:r>
+              <w:rPr>
+                <w:rFonts w:asciiTheme="majorBidi" w:hAnsiTheme="majorBidi" w:cstheme="majorBidi"/>
+                <w:color w:val="000000" w:themeColor="text1"/>
+                <w:sz w:val="20"/>
+                <w:szCs w:val="20"/>
+              </w:rPr>
+              <w:t>0.194916</w:t>
+            </w:r>
+          </w:p>
+        </w:tc>
+        <w:tc>
+          <w:tcPr>
+            <w:tcW w:w="1138" w:type="dxa"/>
+            <w:tcBorders>
+              <w:bottom w:val="single" w:sz="4" w:space="0" w:color="auto"/>
+            </w:tcBorders>
+            <w:shd w:val="clear" w:color="auto" w:fill="auto"/>
+            <w:vAlign w:val="center"/>
+          </w:tcPr>
+          <w:p>
+            <w:pPr>
+              <w:jc w:val="center"/>
+              <w:rPr>
+                <w:rFonts w:asciiTheme="majorBidi" w:hAnsiTheme="majorBidi" w:cstheme="majorBidi"/>
+                <w:color w:val="000000" w:themeColor="text1"/>
+                <w:sz w:val="20"/>
+                <w:szCs w:val="20"/>
+              </w:rPr>
+            </w:pPr>
+            <w:r>
+              <w:rPr>
+                <w:rFonts w:asciiTheme="majorBidi" w:hAnsiTheme="majorBidi" w:cstheme="majorBidi"/>
+                <w:color w:val="000000" w:themeColor="text1"/>
+                <w:sz w:val="20"/>
+                <w:szCs w:val="20"/>
+              </w:rPr>
+              <w:t>-</w:t>
+            </w:r>
+            <w:r>
+              <w:rPr>
+                <w:rFonts w:asciiTheme="majorBidi" w:hAnsiTheme="majorBidi" w:cstheme="majorBidi"/>
+                <w:color w:val="000000" w:themeColor="text1"/>
+                <w:sz w:val="20"/>
+                <w:szCs w:val="20"/>
+              </w:rPr>
+              <w:t>0.005531</w:t>
+            </w:r>
+          </w:p>
+        </w:tc>
+        <w:tc>
+          <w:tcPr>
+            <w:tcW w:w="1138" w:type="dxa"/>
+            <w:tcBorders>
+              <w:bottom w:val="single" w:sz="4" w:space="0" w:color="auto"/>
+            </w:tcBorders>
+            <w:shd w:val="clear" w:color="auto" w:fill="auto"/>
+            <w:vAlign w:val="center"/>
+          </w:tcPr>
+          <w:p>
+            <w:pPr>
+              <w:jc w:val="center"/>
+              <w:rPr>
+                <w:rFonts w:asciiTheme="majorBidi" w:hAnsiTheme="majorBidi" w:cstheme="majorBidi"/>
+                <w:color w:val="000000" w:themeColor="text1"/>
+                <w:sz w:val="20"/>
+                <w:szCs w:val="20"/>
+              </w:rPr>
+            </w:pPr>
+            <w:r>
+              <w:rPr>
+                <w:rFonts w:asciiTheme="majorBidi" w:hAnsiTheme="majorBidi" w:cstheme="majorBidi"/>
+                <w:color w:val="000000" w:themeColor="text1"/>
+                <w:sz w:val="20"/>
+                <w:szCs w:val="20"/>
+              </w:rPr>
+              <w:t>0.062083</w:t>
+            </w:r>
+          </w:p>
+        </w:tc>
+        <w:tc>
+          <w:tcPr>
+            <w:tcW w:w="1138" w:type="dxa"/>
+            <w:tcBorders>
+              <w:bottom w:val="single" w:sz="4" w:space="0" w:color="auto"/>
+            </w:tcBorders>
+            <w:shd w:val="clear" w:color="auto" w:fill="auto"/>
+            <w:vAlign w:val="center"/>
+          </w:tcPr>
+          <w:p>
+            <w:pPr>
+              <w:jc w:val="center"/>
+              <w:rPr>
+                <w:rFonts w:asciiTheme="majorBidi" w:hAnsiTheme="majorBidi" w:cstheme="majorBidi"/>
+                <w:color w:val="000000" w:themeColor="text1"/>
+                <w:sz w:val="20"/>
+                <w:szCs w:val="20"/>
+              </w:rPr>
+            </w:pPr>
+            <w:r>
+              <w:rPr>
+                <w:rFonts w:asciiTheme="majorBidi" w:hAnsiTheme="majorBidi" w:cstheme="majorBidi"/>
+                <w:color w:val="000000" w:themeColor="text1"/>
+                <w:sz w:val="20"/>
+                <w:szCs w:val="20"/>
+              </w:rPr>
+              <w:t>0.029695</w:t>
+            </w:r>
+          </w:p>
+        </w:tc>
+        <w:tc>
+          <w:tcPr>
+            <w:tcW w:w="1138" w:type="dxa"/>
+            <w:tcBorders>
+              <w:bottom w:val="single" w:sz="4" w:space="0" w:color="auto"/>
+            </w:tcBorders>
+            <w:shd w:val="clear" w:color="auto" w:fill="auto"/>
+            <w:vAlign w:val="center"/>
+          </w:tcPr>
+          <w:p>
+            <w:pPr>
+              <w:jc w:val="center"/>
+              <w:rPr>
+                <w:rFonts w:asciiTheme="majorBidi" w:hAnsiTheme="majorBidi" w:cstheme="majorBidi"/>
+                <w:color w:val="000000" w:themeColor="text1"/>
+                <w:sz w:val="20"/>
+                <w:szCs w:val="20"/>
+              </w:rPr>
+            </w:pPr>
+            <w:r>
+              <w:rPr>
+                <w:rFonts w:asciiTheme="majorBidi" w:hAnsiTheme="majorBidi" w:cstheme="majorBidi"/>
+                <w:color w:val="000000" w:themeColor="text1"/>
+                <w:sz w:val="20"/>
+                <w:szCs w:val="20"/>
+              </w:rPr>
+              <w:t>-</w:t>
+            </w:r>
+            <w:r>
+              <w:rPr>
+                <w:rFonts w:asciiTheme="majorBidi" w:hAnsiTheme="majorBidi" w:cstheme="majorBidi"/>
+                <w:color w:val="000000" w:themeColor="text1"/>
+                <w:sz w:val="20"/>
+                <w:szCs w:val="20"/>
+              </w:rPr>
+              <w:t>0.001927</w:t>
+            </w:r>
+          </w:p>
+        </w:tc>
+        <w:tc>
+          <w:tcPr>
+            <w:tcW w:w="1138" w:type="dxa"/>
+            <w:tcBorders>
+              <w:bottom w:val="single" w:sz="4" w:space="0" w:color="auto"/>
+            </w:tcBorders>
+            <w:shd w:val="clear" w:color="auto" w:fill="auto"/>
+            <w:vAlign w:val="center"/>
+          </w:tcPr>
+          <w:p>
+            <w:pPr>
+              <w:jc w:val="center"/>
+              <w:rPr>
+                <w:rFonts w:asciiTheme="majorBidi" w:hAnsiTheme="majorBidi" w:cstheme="majorBidi"/>
+                <w:color w:val="000000" w:themeColor="text1"/>
+                <w:sz w:val="20"/>
+                <w:szCs w:val="20"/>
+              </w:rPr>
+            </w:pPr>
+            <w:r>
+              <w:rPr>
+                <w:rFonts w:asciiTheme="majorBidi" w:hAnsiTheme="majorBidi" w:cstheme="majorBidi"/>
+                <w:color w:val="000000" w:themeColor="text1"/>
+                <w:sz w:val="20"/>
+                <w:szCs w:val="20"/>
+              </w:rPr>
+              <w:t>0.705848</w:t>
+            </w:r>
+          </w:p>
+        </w:tc>
+      </w:tr>
+    </w:tbl>
+    <w:p/>
+    <w:tbl>
+      <w:tblPr>
+        <w:tblStyle w:val="TableGrid"/>
+        <w:tblW w:w="0" w:type="auto"/>
+        <w:tblBorders>
+          <w:left w:val="none" w:sz="0" w:space="0" w:color="auto"/>
+          <w:right w:val="none" w:sz="0" w:space="0" w:color="auto"/>
+          <w:insideV w:val="none" w:sz="0" w:space="0" w:color="auto"/>
+        </w:tblBorders>
+        <w:tblLook w:val="04A0" w:firstRow="1" w:lastRow="0" w:firstColumn="1" w:lastColumn="0" w:noHBand="0" w:noVBand="1"/>
+      </w:tblPr>
+      <w:tblGrid>
+        <w:gridCol w:w="2515"/>
+        <w:gridCol w:w="6835"/>
+      </w:tblGrid>
+      <w:tr>
+        <w:tc>
+          <w:tcPr>
+            <w:tcW w:w="2515" w:type="dxa"/>
+            <w:tcBorders>
+              <w:top w:val="single" w:sz="4" w:space="0" w:color="auto"/>
+              <w:left w:val="nil"/>
+              <w:bottom w:val="single" w:sz="4" w:space="0" w:color="auto"/>
+              <w:right w:val="nil"/>
+            </w:tcBorders>
+            <w:hideMark/>
+          </w:tcPr>
+          <w:p>
+            <w:pPr>
+              <w:spacing w:after="0" w:line="240" w:lineRule="auto"/>
+              <w:jc w:val="center"/>
+              <w:rPr>
+                <w:rFonts w:asciiTheme="majorBidi" w:hAnsiTheme="majorBidi" w:cstheme="majorBidi"/>
+              </w:rPr>
+            </w:pPr>
+            <w:bookmarkStart w:id="0" w:name="_Hlk132942869"/>
+            <w:r>
+              <w:rPr>
+                <w:rFonts w:asciiTheme="majorBidi" w:hAnsiTheme="majorBidi" w:cstheme="majorBidi"/>
+              </w:rPr>
+              <w:t>Problem size</w:t>
+            </w:r>
+          </w:p>
+        </w:tc>
+        <w:tc>
+          <w:tcPr>
+            <w:tcW w:w="6835" w:type="dxa"/>
+            <w:tcBorders>
+              <w:top w:val="single" w:sz="4" w:space="0" w:color="auto"/>
+              <w:left w:val="nil"/>
+              <w:bottom w:val="single" w:sz="4" w:space="0" w:color="auto"/>
+              <w:right w:val="nil"/>
+            </w:tcBorders>
+            <w:hideMark/>
+          </w:tcPr>
+          <w:p>
+            <w:pPr>
+              <w:jc w:val="center"/>
+              <w:rPr>
+                <w:rFonts w:asciiTheme="majorBidi" w:hAnsiTheme="majorBidi" w:cstheme="majorBidi"/>
+              </w:rPr>
+            </w:pPr>
+            <w:r>
+              <w:rPr>
+                <w:rFonts w:asciiTheme="majorBidi" w:hAnsiTheme="majorBidi" w:cstheme="majorBidi"/>
+              </w:rPr>
+              <w:t>Rank order</w:t>
+            </w:r>
+          </w:p>
+        </w:tc>
+      </w:tr>
+      <w:tr>
+        <w:tc>
+          <w:tcPr>
+            <w:tcW w:w="2515" w:type="dxa"/>
+            <w:tcBorders>
+              <w:top w:val="single" w:sz="4" w:space="0" w:color="auto"/>
+              <w:left w:val="nil"/>
+              <w:bottom w:val="nil"/>
+              <w:right w:val="nil"/>
+            </w:tcBorders>
+            <w:hideMark/>
+          </w:tcPr>
+          <w:p>
+            <w:pPr>
+              <w:jc w:val="center"/>
+              <w:rPr>
+                <w:rFonts w:asciiTheme="majorBidi" w:hAnsiTheme="majorBidi" w:cstheme="majorBidi"/>
+              </w:rPr>
+            </w:pPr>
+            <w:r>
+              <w:rPr>
+                <w:rFonts w:asciiTheme="majorBidi" w:hAnsiTheme="majorBidi" w:cstheme="majorBidi"/>
+              </w:rPr>
+              <w:t>Small</w:t>
+            </w:r>
+          </w:p>
+        </w:tc>
+        <w:tc>
+          <w:tcPr>
+            <w:tcW w:w="6835" w:type="dxa"/>
+            <w:tcBorders>
+              <w:top w:val="single" w:sz="4" w:space="0" w:color="auto"/>
+              <w:left w:val="nil"/>
+              <w:bottom w:val="nil"/>
+              <w:right w:val="nil"/>
+            </w:tcBorders>
+            <w:hideMark/>
+          </w:tcPr>
+          <w:p>
+            <w:pPr>
+              <w:jc w:val="center"/>
+              <w:rPr>
+                <w:rFonts w:asciiTheme="majorBidi" w:hAnsiTheme="majorBidi" w:cstheme="majorBidi"/>
+              </w:rPr>
+            </w:pPr>
+            <w:r>
+              <w:rPr>
+                <w:rFonts w:asciiTheme="majorBidi" w:hAnsiTheme="majorBidi" w:cstheme="majorBidi"/>
+              </w:rPr>
+              <w:t>NSGA-II – PESA-II – SPEA-II – MOEA/D – Hybrid</w:t>
+            </w:r>
+          </w:p>
+        </w:tc>
+      </w:tr>
+      <w:tr>
+        <w:tc>
+          <w:tcPr>
+            <w:tcW w:w="2515" w:type="dxa"/>
+            <w:tcBorders>
+              <w:top w:val="nil"/>
+              <w:left w:val="nil"/>
+              <w:bottom w:val="nil"/>
+              <w:right w:val="nil"/>
+            </w:tcBorders>
+            <w:hideMark/>
+          </w:tcPr>
+          <w:p>
+            <w:pPr>
+              <w:jc w:val="center"/>
+              <w:rPr>
+                <w:rFonts w:asciiTheme="majorBidi" w:hAnsiTheme="majorBidi" w:cstheme="majorBidi"/>
+              </w:rPr>
+            </w:pPr>
+            <w:r>
+              <w:rPr>
+                <w:rFonts w:asciiTheme="majorBidi" w:hAnsiTheme="majorBidi" w:cstheme="majorBidi"/>
+              </w:rPr>
+              <w:t>Medium</w:t>
+            </w:r>
+          </w:p>
+        </w:tc>
+        <w:tc>
+          <w:tcPr>
+            <w:tcW w:w="6835" w:type="dxa"/>
+            <w:tcBorders>
+              <w:top w:val="nil"/>
+              <w:left w:val="nil"/>
+              <w:bottom w:val="nil"/>
+              <w:right w:val="nil"/>
+            </w:tcBorders>
+            <w:hideMark/>
+          </w:tcPr>
+          <w:p>
+            <w:pPr>
+              <w:jc w:val="center"/>
+              <w:rPr>
+                <w:rFonts w:asciiTheme="majorBidi" w:hAnsiTheme="majorBidi" w:cstheme="majorBidi"/>
+              </w:rPr>
+            </w:pPr>
+            <w:r>
+              <w:rPr>
+                <w:rFonts w:asciiTheme="majorBidi" w:hAnsiTheme="majorBidi" w:cstheme="majorBidi"/>
+              </w:rPr>
+              <w:t>SPEA-II – PESA-II – NSGA-II – Hybrid – MOEA/D</w:t>
+            </w:r>
+          </w:p>
+        </w:tc>
+      </w:tr>
+      <w:tr>
+        <w:tc>
+          <w:tcPr>
+            <w:tcW w:w="2515" w:type="dxa"/>
+            <w:tcBorders>
+              <w:top w:val="nil"/>
+              <w:left w:val="nil"/>
+              <w:bottom w:val="nil"/>
+              <w:right w:val="nil"/>
+            </w:tcBorders>
+            <w:hideMark/>
+          </w:tcPr>
+          <w:p>
+            <w:pPr>
+              <w:jc w:val="center"/>
+              <w:rPr>
+                <w:rFonts w:asciiTheme="majorBidi" w:hAnsiTheme="majorBidi" w:cstheme="majorBidi"/>
+              </w:rPr>
+            </w:pPr>
+            <w:r>
+              <w:rPr>
+                <w:rFonts w:asciiTheme="majorBidi" w:hAnsiTheme="majorBidi" w:cstheme="majorBidi"/>
+              </w:rPr>
+              <w:t>Large</w:t>
+            </w:r>
+          </w:p>
+        </w:tc>
+        <w:tc>
+          <w:tcPr>
+            <w:tcW w:w="6835" w:type="dxa"/>
+            <w:tcBorders>
+              <w:top w:val="nil"/>
+              <w:left w:val="nil"/>
+              <w:bottom w:val="nil"/>
+              <w:right w:val="nil"/>
+            </w:tcBorders>
+            <w:hideMark/>
+          </w:tcPr>
+          <w:p>
+            <w:pPr>
+              <w:jc w:val="center"/>
+              <w:rPr>
+                <w:rFonts w:asciiTheme="majorBidi" w:hAnsiTheme="majorBidi" w:cstheme="majorBidi"/>
+              </w:rPr>
+            </w:pPr>
+            <w:r>
+              <w:rPr>
+                <w:rFonts w:asciiTheme="majorBidi" w:hAnsiTheme="majorBidi" w:cstheme="majorBidi"/>
+              </w:rPr>
+              <w:t>SPEA-II – NSGA-II – PESA-II – Hybrid – MOEA/D</w:t>
+            </w:r>
+          </w:p>
+        </w:tc>
+      </w:tr>
+      <w:tr>
+        <w:tc>
+          <w:tcPr>
+            <w:tcW w:w="2515" w:type="dxa"/>
+            <w:tcBorders>
+              <w:top w:val="nil"/>
+              <w:left w:val="nil"/>
+              <w:bottom w:val="single" w:sz="4" w:space="0" w:color="auto"/>
+              <w:right w:val="nil"/>
+            </w:tcBorders>
+            <w:hideMark/>
+          </w:tcPr>
+          <w:p>
+            <w:pPr>
+              <w:jc w:val="center"/>
+              <w:rPr>
+                <w:rFonts w:asciiTheme="majorBidi" w:hAnsiTheme="majorBidi" w:cstheme="majorBidi"/>
+              </w:rPr>
+            </w:pPr>
+            <w:r>
+              <w:rPr>
+                <w:rFonts w:asciiTheme="majorBidi" w:hAnsiTheme="majorBidi" w:cstheme="majorBidi"/>
+              </w:rPr>
+              <w:t>All test problems</w:t>
+            </w:r>
+          </w:p>
+        </w:tc>
+        <w:tc>
+          <w:tcPr>
+            <w:tcW w:w="6835" w:type="dxa"/>
+            <w:tcBorders>
+              <w:top w:val="nil"/>
+              <w:left w:val="nil"/>
+              <w:bottom w:val="single" w:sz="4" w:space="0" w:color="auto"/>
+              <w:right w:val="nil"/>
+            </w:tcBorders>
+            <w:hideMark/>
+          </w:tcPr>
+          <w:p>
+            <w:pPr>
+              <w:jc w:val="center"/>
+              <w:rPr>
+                <w:rFonts w:asciiTheme="majorBidi" w:hAnsiTheme="majorBidi" w:cstheme="majorBidi"/>
+              </w:rPr>
+            </w:pPr>
+            <w:r>
+              <w:rPr>
+                <w:rFonts w:asciiTheme="majorBidi" w:hAnsiTheme="majorBidi" w:cstheme="majorBidi"/>
+              </w:rPr>
+              <w:t>SPEA-II – NSGA-II – PESA-II – Hybrid – MOEA/D</w:t>
+            </w:r>
+          </w:p>
+        </w:tc>
+      </w:tr>
+      <w:bookmarkEnd w:id="0"/>
+    </w:tbl>
     <w:p/>
     <w:tbl>
       <w:tblPr>

</xml_diff>